<commit_message>
17.3 Blending Along Edges
</commit_message>
<xml_diff>
--- a/17 抗锯齿 FXAA.docx
+++ b/17 抗锯齿 FXAA.docx
@@ -1338,16 +1338,1572 @@
     <w:p>
       <w:pPr>
         <w:rPr>
+          <w:rFonts w:hint="eastAsia"/>
+          <w:lang w:val="en-US" w:eastAsia="zh-CN"/>
+        </w:rPr>
+      </w:pPr>
+      <w:r>
+        <w:rPr>
+          <w:rFonts w:hint="eastAsia"/>
+          <w:lang w:val="en-US" w:eastAsia="zh-CN"/>
+        </w:rPr>
+        <w:t>但是，利用对比度混合，可能会把材质的细节也模糊掉，比如之前教程中的Detail。为此，在混合因子的计算时，可以乘上子像素混合强度。</w:t>
+      </w:r>
+    </w:p>
+    <w:p>
+      <w:pPr>
+        <w:rPr>
+          <w:rFonts w:hint="eastAsia"/>
+          <w:lang w:val="en-US" w:eastAsia="zh-CN"/>
+        </w:rPr>
+      </w:pPr>
+    </w:p>
+    <w:p>
+      <w:pPr>
+        <w:rPr>
+          <w:rFonts w:hint="eastAsia"/>
+          <w:lang w:val="en-US" w:eastAsia="zh-CN"/>
+        </w:rPr>
+      </w:pPr>
+      <w:r>
+        <w:rPr>
+          <w:rFonts w:hint="eastAsia"/>
+          <w:lang w:val="en-US" w:eastAsia="zh-CN"/>
+        </w:rPr>
+        <w:t>但是，上述对边缘的考虑只在3x3的情况下实现，并且只考虑水平和垂直边缘，实际上的边缘可能很长并带有一定角度：</w:t>
+      </w:r>
+    </w:p>
+    <w:p>
+      <w:r>
+        <w:drawing>
+          <wp:inline distT="0" distB="0" distL="114300" distR="114300">
+            <wp:extent cx="2069465" cy="1520190"/>
+            <wp:effectExtent l="0" t="0" r="3175" b="3810"/>
+            <wp:docPr id="24" name="图片 24"/>
+            <wp:cNvGraphicFramePr>
+              <a:graphicFrameLocks xmlns:a="http://schemas.openxmlformats.org/drawingml/2006/main" noChangeAspect="1"/>
+            </wp:cNvGraphicFramePr>
+            <a:graphic xmlns:a="http://schemas.openxmlformats.org/drawingml/2006/main">
+              <a:graphicData uri="http://schemas.openxmlformats.org/drawingml/2006/picture">
+                <pic:pic xmlns:pic="http://schemas.openxmlformats.org/drawingml/2006/picture">
+                  <pic:nvPicPr>
+                    <pic:cNvPr id="24" name="图片 24"/>
+                    <pic:cNvPicPr>
+                      <a:picLocks noChangeAspect="1"/>
+                    </pic:cNvPicPr>
+                  </pic:nvPicPr>
+                  <pic:blipFill>
+                    <a:blip r:embed="rId23"/>
+                    <a:stretch>
+                      <a:fillRect/>
+                    </a:stretch>
+                  </pic:blipFill>
+                  <pic:spPr>
+                    <a:xfrm>
+                      <a:off x="0" y="0"/>
+                      <a:ext cx="2069465" cy="1520190"/>
+                    </a:xfrm>
+                    <a:prstGeom prst="rect">
+                      <a:avLst/>
+                    </a:prstGeom>
+                    <a:noFill/>
+                    <a:ln>
+                      <a:noFill/>
+                    </a:ln>
+                  </pic:spPr>
+                </pic:pic>
+              </a:graphicData>
+            </a:graphic>
+          </wp:inline>
+        </w:drawing>
+      </w:r>
+    </w:p>
+    <w:p/>
+    <w:p>
+      <w:pPr>
+        <w:rPr>
+          <w:rFonts w:hint="eastAsia"/>
+          <w:lang w:val="en-US" w:eastAsia="zh-CN"/>
+        </w:rPr>
+      </w:pPr>
+      <w:r>
+        <w:rPr>
+          <w:rFonts w:hint="eastAsia"/>
+          <w:lang w:val="en-US" w:eastAsia="zh-CN"/>
+        </w:rPr>
+        <w:t>我们将使用新的混合因子计算函数，先把之前计算得到的梯度作为结果返回：</w:t>
+      </w:r>
+    </w:p>
+    <w:p>
+      <w:r>
+        <w:drawing>
+          <wp:inline distT="0" distB="0" distL="114300" distR="114300">
+            <wp:extent cx="2037080" cy="1544320"/>
+            <wp:effectExtent l="0" t="0" r="5080" b="10160"/>
+            <wp:docPr id="25" name="图片 25"/>
+            <wp:cNvGraphicFramePr>
+              <a:graphicFrameLocks xmlns:a="http://schemas.openxmlformats.org/drawingml/2006/main" noChangeAspect="1"/>
+            </wp:cNvGraphicFramePr>
+            <a:graphic xmlns:a="http://schemas.openxmlformats.org/drawingml/2006/main">
+              <a:graphicData uri="http://schemas.openxmlformats.org/drawingml/2006/picture">
+                <pic:pic xmlns:pic="http://schemas.openxmlformats.org/drawingml/2006/picture">
+                  <pic:nvPicPr>
+                    <pic:cNvPr id="25" name="图片 25"/>
+                    <pic:cNvPicPr>
+                      <a:picLocks noChangeAspect="1"/>
+                    </pic:cNvPicPr>
+                  </pic:nvPicPr>
+                  <pic:blipFill>
+                    <a:blip r:embed="rId24"/>
+                    <a:srcRect b="6555"/>
+                    <a:stretch>
+                      <a:fillRect/>
+                    </a:stretch>
+                  </pic:blipFill>
+                  <pic:spPr>
+                    <a:xfrm>
+                      <a:off x="0" y="0"/>
+                      <a:ext cx="2037080" cy="1544320"/>
+                    </a:xfrm>
+                    <a:prstGeom prst="rect">
+                      <a:avLst/>
+                    </a:prstGeom>
+                    <a:noFill/>
+                    <a:ln>
+                      <a:noFill/>
+                    </a:ln>
+                  </pic:spPr>
+                </pic:pic>
+              </a:graphicData>
+            </a:graphic>
+          </wp:inline>
+        </w:drawing>
+      </w:r>
+    </w:p>
+    <w:p>
+      <w:r>
+        <w:rPr>
+          <w:rFonts w:hint="eastAsia"/>
+          <w:lang w:val="en-US" w:eastAsia="zh-CN"/>
+        </w:rPr>
+        <w:t>我们需要知道当前点相对于所在边端点的位置，因此我们可以沿着边进行采样：</w:t>
+      </w:r>
+      <w:r>
+        <w:drawing>
+          <wp:inline distT="0" distB="0" distL="114300" distR="114300">
+            <wp:extent cx="2360295" cy="1140460"/>
+            <wp:effectExtent l="0" t="0" r="0" b="0"/>
+            <wp:docPr id="1" name="图片 1"/>
+            <wp:cNvGraphicFramePr>
+              <a:graphicFrameLocks xmlns:a="http://schemas.openxmlformats.org/drawingml/2006/main" noChangeAspect="1"/>
+            </wp:cNvGraphicFramePr>
+            <a:graphic xmlns:a="http://schemas.openxmlformats.org/drawingml/2006/main">
+              <a:graphicData uri="http://schemas.openxmlformats.org/drawingml/2006/picture">
+                <pic:pic xmlns:pic="http://schemas.openxmlformats.org/drawingml/2006/picture">
+                  <pic:nvPicPr>
+                    <pic:cNvPr id="1" name="图片 1"/>
+                    <pic:cNvPicPr>
+                      <a:picLocks noChangeAspect="1"/>
+                    </pic:cNvPicPr>
+                  </pic:nvPicPr>
+                  <pic:blipFill>
+                    <a:blip r:embed="rId25"/>
+                    <a:srcRect t="5623"/>
+                    <a:stretch>
+                      <a:fillRect/>
+                    </a:stretch>
+                  </pic:blipFill>
+                  <pic:spPr>
+                    <a:xfrm>
+                      <a:off x="0" y="0"/>
+                      <a:ext cx="2360295" cy="1140460"/>
+                    </a:xfrm>
+                    <a:prstGeom prst="rect">
+                      <a:avLst/>
+                    </a:prstGeom>
+                    <a:noFill/>
+                    <a:ln>
+                      <a:noFill/>
+                    </a:ln>
+                  </pic:spPr>
+                </pic:pic>
+              </a:graphicData>
+            </a:graphic>
+          </wp:inline>
+        </w:drawing>
+      </w:r>
+    </w:p>
+    <w:p>
+      <w:pPr>
+        <w:rPr>
+          <w:rFonts w:hint="eastAsia"/>
+          <w:lang w:val="en-US" w:eastAsia="zh-CN"/>
+        </w:rPr>
+      </w:pPr>
+      <w:r>
+        <w:rPr>
+          <w:rFonts w:hint="eastAsia"/>
+          <w:lang w:val="en-US" w:eastAsia="zh-CN"/>
+        </w:rPr>
+        <w:t>进一步简化的话，我们可以只采样下图中的黄色点，因为线性插值是自动完成的：</w:t>
+      </w:r>
+    </w:p>
+    <w:p>
+      <w:r>
+        <w:drawing>
+          <wp:inline distT="0" distB="0" distL="114300" distR="114300">
+            <wp:extent cx="2389505" cy="958215"/>
+            <wp:effectExtent l="0" t="0" r="0" b="0"/>
+            <wp:docPr id="12" name="图片 2"/>
+            <wp:cNvGraphicFramePr>
+              <a:graphicFrameLocks xmlns:a="http://schemas.openxmlformats.org/drawingml/2006/main" noChangeAspect="1"/>
+            </wp:cNvGraphicFramePr>
+            <a:graphic xmlns:a="http://schemas.openxmlformats.org/drawingml/2006/main">
+              <a:graphicData uri="http://schemas.openxmlformats.org/drawingml/2006/picture">
+                <pic:pic xmlns:pic="http://schemas.openxmlformats.org/drawingml/2006/picture">
+                  <pic:nvPicPr>
+                    <pic:cNvPr id="12" name="图片 2"/>
+                    <pic:cNvPicPr>
+                      <a:picLocks noChangeAspect="1"/>
+                    </pic:cNvPicPr>
+                  </pic:nvPicPr>
+                  <pic:blipFill>
+                    <a:blip r:embed="rId26"/>
+                    <a:srcRect t="6157"/>
+                    <a:stretch>
+                      <a:fillRect/>
+                    </a:stretch>
+                  </pic:blipFill>
+                  <pic:spPr>
+                    <a:xfrm>
+                      <a:off x="0" y="0"/>
+                      <a:ext cx="2389505" cy="958215"/>
+                    </a:xfrm>
+                    <a:prstGeom prst="rect">
+                      <a:avLst/>
+                    </a:prstGeom>
+                    <a:noFill/>
+                    <a:ln>
+                      <a:noFill/>
+                    </a:ln>
+                  </pic:spPr>
+                </pic:pic>
+              </a:graphicData>
+            </a:graphic>
+          </wp:inline>
+        </w:drawing>
+      </w:r>
+    </w:p>
+    <w:p>
+      <w:pPr>
+        <w:rPr>
+          <w:rFonts w:hint="eastAsia"/>
+          <w:lang w:val="en-US" w:eastAsia="zh-CN"/>
+        </w:rPr>
+      </w:pPr>
+      <w:r>
+        <w:rPr>
+          <w:rFonts w:hint="eastAsia"/>
+          <w:lang w:val="en-US" w:eastAsia="zh-CN"/>
+        </w:rPr>
+        <w:t>起始位置是当前uv向所在边偏移半个像素长度的位置。</w:t>
+      </w:r>
+    </w:p>
+    <w:p>
+      <w:pPr>
+        <w:rPr>
+          <w:rFonts w:hint="eastAsia"/>
+          <w:lang w:val="en-US" w:eastAsia="zh-CN"/>
+        </w:rPr>
+      </w:pPr>
+    </w:p>
+    <w:p>
+      <w:pPr>
+        <w:rPr>
+          <w:rFonts w:hint="eastAsia"/>
+          <w:lang w:val="en-US" w:eastAsia="zh-CN"/>
+        </w:rPr>
+      </w:pPr>
+      <w:r>
+        <w:rPr>
+          <w:rFonts w:hint="eastAsia"/>
+          <w:lang w:val="en-US" w:eastAsia="zh-CN"/>
+        </w:rPr>
+        <w:t>我们先向正方向移动一步，判断是否超过阈值（这里的阈值为0.25乘采样点的梯度大小）：</w:t>
+      </w:r>
+    </w:p>
+    <w:p>
+      <w:r>
+        <w:drawing>
+          <wp:inline distT="0" distB="0" distL="114300" distR="114300">
+            <wp:extent cx="1901190" cy="1586230"/>
+            <wp:effectExtent l="0" t="0" r="0" b="0"/>
+            <wp:docPr id="20" name="图片 3"/>
+            <wp:cNvGraphicFramePr>
+              <a:graphicFrameLocks xmlns:a="http://schemas.openxmlformats.org/drawingml/2006/main" noChangeAspect="1"/>
+            </wp:cNvGraphicFramePr>
+            <a:graphic xmlns:a="http://schemas.openxmlformats.org/drawingml/2006/main">
+              <a:graphicData uri="http://schemas.openxmlformats.org/drawingml/2006/picture">
+                <pic:pic xmlns:pic="http://schemas.openxmlformats.org/drawingml/2006/picture">
+                  <pic:nvPicPr>
+                    <pic:cNvPr id="20" name="图片 3"/>
+                    <pic:cNvPicPr>
+                      <a:picLocks noChangeAspect="1"/>
+                    </pic:cNvPicPr>
+                  </pic:nvPicPr>
+                  <pic:blipFill>
+                    <a:blip r:embed="rId27"/>
+                    <a:srcRect t="5949"/>
+                    <a:stretch>
+                      <a:fillRect/>
+                    </a:stretch>
+                  </pic:blipFill>
+                  <pic:spPr>
+                    <a:xfrm>
+                      <a:off x="0" y="0"/>
+                      <a:ext cx="1901190" cy="1586230"/>
+                    </a:xfrm>
+                    <a:prstGeom prst="rect">
+                      <a:avLst/>
+                    </a:prstGeom>
+                    <a:noFill/>
+                    <a:ln>
+                      <a:noFill/>
+                    </a:ln>
+                  </pic:spPr>
+                </pic:pic>
+              </a:graphicData>
+            </a:graphic>
+          </wp:inline>
+        </w:drawing>
+      </w:r>
+    </w:p>
+    <w:p>
+      <w:pPr>
+        <w:rPr>
+          <w:rFonts w:hint="eastAsia"/>
+          <w:lang w:val="en-US" w:eastAsia="zh-CN"/>
+        </w:rPr>
+      </w:pPr>
+      <w:r>
+        <w:rPr>
+          <w:rFonts w:hint="eastAsia"/>
+          <w:lang w:val="en-US" w:eastAsia="zh-CN"/>
+        </w:rPr>
+        <w:t>进一步的，我们沿正方向采样，直到找到端点，或超过100步：</w:t>
+      </w:r>
+    </w:p>
+    <w:p>
+      <w:r>
+        <w:drawing>
+          <wp:inline distT="0" distB="0" distL="114300" distR="114300">
+            <wp:extent cx="1591945" cy="1266825"/>
+            <wp:effectExtent l="0" t="0" r="8255" b="13335"/>
+            <wp:docPr id="21" name="图片 4"/>
+            <wp:cNvGraphicFramePr>
+              <a:graphicFrameLocks xmlns:a="http://schemas.openxmlformats.org/drawingml/2006/main" noChangeAspect="1"/>
+            </wp:cNvGraphicFramePr>
+            <a:graphic xmlns:a="http://schemas.openxmlformats.org/drawingml/2006/main">
+              <a:graphicData uri="http://schemas.openxmlformats.org/drawingml/2006/picture">
+                <pic:pic xmlns:pic="http://schemas.openxmlformats.org/drawingml/2006/picture">
+                  <pic:nvPicPr>
+                    <pic:cNvPr id="21" name="图片 4"/>
+                    <pic:cNvPicPr>
+                      <a:picLocks noChangeAspect="1"/>
+                    </pic:cNvPicPr>
+                  </pic:nvPicPr>
+                  <pic:blipFill>
+                    <a:blip r:embed="rId28"/>
+                    <a:stretch>
+                      <a:fillRect/>
+                    </a:stretch>
+                  </pic:blipFill>
+                  <pic:spPr>
+                    <a:xfrm>
+                      <a:off x="0" y="0"/>
+                      <a:ext cx="1591945" cy="1266825"/>
+                    </a:xfrm>
+                    <a:prstGeom prst="rect">
+                      <a:avLst/>
+                    </a:prstGeom>
+                    <a:noFill/>
+                    <a:ln>
+                      <a:noFill/>
+                    </a:ln>
+                  </pic:spPr>
+                </pic:pic>
+              </a:graphicData>
+            </a:graphic>
+          </wp:inline>
+        </w:drawing>
+      </w:r>
+    </w:p>
+    <w:p>
+      <w:pPr>
+        <w:rPr>
+          <w:rFonts w:hint="eastAsia"/>
+          <w:lang w:val="en-US" w:eastAsia="zh-CN"/>
+        </w:rPr>
+      </w:pPr>
+      <w:r>
+        <w:rPr>
+          <w:rFonts w:hint="eastAsia"/>
+          <w:lang w:val="en-US" w:eastAsia="zh-CN"/>
+        </w:rPr>
+        <w:t>将得到的端点与当前位置作差，得到距离：</w:t>
+      </w:r>
+    </w:p>
+    <w:p>
+      <w:r>
+        <w:drawing>
+          <wp:inline distT="0" distB="0" distL="114300" distR="114300">
+            <wp:extent cx="1607820" cy="1338580"/>
+            <wp:effectExtent l="0" t="0" r="7620" b="2540"/>
+            <wp:docPr id="26" name="图片 5"/>
+            <wp:cNvGraphicFramePr>
+              <a:graphicFrameLocks xmlns:a="http://schemas.openxmlformats.org/drawingml/2006/main" noChangeAspect="1"/>
+            </wp:cNvGraphicFramePr>
+            <a:graphic xmlns:a="http://schemas.openxmlformats.org/drawingml/2006/main">
+              <a:graphicData uri="http://schemas.openxmlformats.org/drawingml/2006/picture">
+                <pic:pic xmlns:pic="http://schemas.openxmlformats.org/drawingml/2006/picture">
+                  <pic:nvPicPr>
+                    <pic:cNvPr id="26" name="图片 5"/>
+                    <pic:cNvPicPr>
+                      <a:picLocks noChangeAspect="1"/>
+                    </pic:cNvPicPr>
+                  </pic:nvPicPr>
+                  <pic:blipFill>
+                    <a:blip r:embed="rId29"/>
+                    <a:stretch>
+                      <a:fillRect/>
+                    </a:stretch>
+                  </pic:blipFill>
+                  <pic:spPr>
+                    <a:xfrm>
+                      <a:off x="0" y="0"/>
+                      <a:ext cx="1607820" cy="1338580"/>
+                    </a:xfrm>
+                    <a:prstGeom prst="rect">
+                      <a:avLst/>
+                    </a:prstGeom>
+                    <a:noFill/>
+                    <a:ln>
+                      <a:noFill/>
+                    </a:ln>
+                  </pic:spPr>
+                </pic:pic>
+              </a:graphicData>
+            </a:graphic>
+          </wp:inline>
+        </w:drawing>
+      </w:r>
+    </w:p>
+    <w:p>
+      <w:pPr>
+        <w:rPr>
+          <w:rFonts w:hint="eastAsia"/>
+          <w:lang w:val="en-US" w:eastAsia="zh-CN"/>
+        </w:rPr>
+      </w:pPr>
+      <w:r>
+        <w:rPr>
+          <w:rFonts w:hint="eastAsia"/>
+          <w:lang w:val="en-US" w:eastAsia="zh-CN"/>
+        </w:rPr>
+        <w:t>然后对反方向也做同样操作，进而可以找到当前点到所在边最近端点的距离：</w:t>
+      </w:r>
+    </w:p>
+    <w:p>
+      <w:r>
+        <w:drawing>
+          <wp:inline distT="0" distB="0" distL="114300" distR="114300">
+            <wp:extent cx="1581785" cy="1294130"/>
+            <wp:effectExtent l="0" t="0" r="3175" b="1270"/>
+            <wp:docPr id="27" name="图片 6"/>
+            <wp:cNvGraphicFramePr>
+              <a:graphicFrameLocks xmlns:a="http://schemas.openxmlformats.org/drawingml/2006/main" noChangeAspect="1"/>
+            </wp:cNvGraphicFramePr>
+            <a:graphic xmlns:a="http://schemas.openxmlformats.org/drawingml/2006/main">
+              <a:graphicData uri="http://schemas.openxmlformats.org/drawingml/2006/picture">
+                <pic:pic xmlns:pic="http://schemas.openxmlformats.org/drawingml/2006/picture">
+                  <pic:nvPicPr>
+                    <pic:cNvPr id="27" name="图片 6"/>
+                    <pic:cNvPicPr>
+                      <a:picLocks noChangeAspect="1"/>
+                    </pic:cNvPicPr>
+                  </pic:nvPicPr>
+                  <pic:blipFill>
+                    <a:blip r:embed="rId30"/>
+                    <a:stretch>
+                      <a:fillRect/>
+                    </a:stretch>
+                  </pic:blipFill>
+                  <pic:spPr>
+                    <a:xfrm>
+                      <a:off x="0" y="0"/>
+                      <a:ext cx="1581785" cy="1294130"/>
+                    </a:xfrm>
+                    <a:prstGeom prst="rect">
+                      <a:avLst/>
+                    </a:prstGeom>
+                    <a:noFill/>
+                    <a:ln>
+                      <a:noFill/>
+                    </a:ln>
+                  </pic:spPr>
+                </pic:pic>
+              </a:graphicData>
+            </a:graphic>
+          </wp:inline>
+        </w:drawing>
+      </w:r>
+    </w:p>
+    <w:p>
+      <w:pPr>
+        <w:rPr>
+          <w:rFonts w:hint="default" w:eastAsiaTheme="minorEastAsia"/>
+          <w:lang w:val="en-US" w:eastAsia="zh-CN"/>
+        </w:rPr>
+      </w:pPr>
+      <w:r>
+        <w:rPr>
+          <w:rFonts w:hint="eastAsia"/>
+          <w:lang w:val="en-US" w:eastAsia="zh-CN"/>
+        </w:rPr>
+        <w:t>然后，我们判断终点的梯度方向，以决定需要混合的一侧：</w:t>
+      </w:r>
+    </w:p>
+    <w:p>
+      <w:r>
+        <w:drawing>
+          <wp:inline distT="0" distB="0" distL="114300" distR="114300">
+            <wp:extent cx="1595755" cy="1644015"/>
+            <wp:effectExtent l="0" t="0" r="4445" b="1905"/>
+            <wp:docPr id="28" name="图片 7"/>
+            <wp:cNvGraphicFramePr>
+              <a:graphicFrameLocks xmlns:a="http://schemas.openxmlformats.org/drawingml/2006/main" noChangeAspect="1"/>
+            </wp:cNvGraphicFramePr>
+            <a:graphic xmlns:a="http://schemas.openxmlformats.org/drawingml/2006/main">
+              <a:graphicData uri="http://schemas.openxmlformats.org/drawingml/2006/picture">
+                <pic:pic xmlns:pic="http://schemas.openxmlformats.org/drawingml/2006/picture">
+                  <pic:nvPicPr>
+                    <pic:cNvPr id="28" name="图片 7"/>
+                    <pic:cNvPicPr>
+                      <a:picLocks noChangeAspect="1"/>
+                    </pic:cNvPicPr>
+                  </pic:nvPicPr>
+                  <pic:blipFill>
+                    <a:blip r:embed="rId31"/>
+                    <a:stretch>
+                      <a:fillRect/>
+                    </a:stretch>
+                  </pic:blipFill>
+                  <pic:spPr>
+                    <a:xfrm>
+                      <a:off x="0" y="0"/>
+                      <a:ext cx="1595755" cy="1644015"/>
+                    </a:xfrm>
+                    <a:prstGeom prst="rect">
+                      <a:avLst/>
+                    </a:prstGeom>
+                    <a:noFill/>
+                    <a:ln>
+                      <a:noFill/>
+                    </a:ln>
+                  </pic:spPr>
+                </pic:pic>
+              </a:graphicData>
+            </a:graphic>
+          </wp:inline>
+        </w:drawing>
+      </w:r>
+    </w:p>
+    <w:p>
+      <w:pPr>
+        <w:rPr>
+          <w:rFonts w:hint="eastAsia"/>
+          <w:lang w:val="en-US" w:eastAsia="zh-CN"/>
+        </w:rPr>
+      </w:pPr>
+      <w:r>
+        <w:rPr>
+          <w:rFonts w:hint="eastAsia"/>
+          <w:lang w:val="en-US" w:eastAsia="zh-CN"/>
+        </w:rPr>
+        <w:t>如果最后端点的梯度方向与采样点的相同，表示当前点是远离边缘的（否则所在边的中点肯定落在采样点到端点之间），对于远离边缘的情况，我们直接返回0：</w:t>
+      </w:r>
+    </w:p>
+    <w:p>
+      <w:r>
+        <w:drawing>
+          <wp:inline distT="0" distB="0" distL="114300" distR="114300">
+            <wp:extent cx="1511300" cy="1266825"/>
+            <wp:effectExtent l="0" t="0" r="12700" b="13335"/>
+            <wp:docPr id="29" name="图片 8"/>
+            <wp:cNvGraphicFramePr>
+              <a:graphicFrameLocks xmlns:a="http://schemas.openxmlformats.org/drawingml/2006/main" noChangeAspect="1"/>
+            </wp:cNvGraphicFramePr>
+            <a:graphic xmlns:a="http://schemas.openxmlformats.org/drawingml/2006/main">
+              <a:graphicData uri="http://schemas.openxmlformats.org/drawingml/2006/picture">
+                <pic:pic xmlns:pic="http://schemas.openxmlformats.org/drawingml/2006/picture">
+                  <pic:nvPicPr>
+                    <pic:cNvPr id="29" name="图片 8"/>
+                    <pic:cNvPicPr>
+                      <a:picLocks noChangeAspect="1"/>
+                    </pic:cNvPicPr>
+                  </pic:nvPicPr>
+                  <pic:blipFill>
+                    <a:blip r:embed="rId32"/>
+                    <a:stretch>
+                      <a:fillRect/>
+                    </a:stretch>
+                  </pic:blipFill>
+                  <pic:spPr>
+                    <a:xfrm>
+                      <a:off x="0" y="0"/>
+                      <a:ext cx="1511300" cy="1266825"/>
+                    </a:xfrm>
+                    <a:prstGeom prst="rect">
+                      <a:avLst/>
+                    </a:prstGeom>
+                    <a:noFill/>
+                    <a:ln>
+                      <a:noFill/>
+                    </a:ln>
+                  </pic:spPr>
+                </pic:pic>
+              </a:graphicData>
+            </a:graphic>
+          </wp:inline>
+        </w:drawing>
+      </w:r>
+    </w:p>
+    <w:p>
+      <w:pPr>
+        <w:rPr>
+          <w:rFonts w:hint="eastAsia"/>
+          <w:lang w:val="en-US" w:eastAsia="zh-CN"/>
+        </w:rPr>
+      </w:pPr>
+      <w:r>
+        <w:rPr>
+          <w:rFonts w:hint="eastAsia"/>
+          <w:lang w:val="en-US" w:eastAsia="zh-CN"/>
+        </w:rPr>
+        <w:t>混合因子为0.5减去采样点在所在边的相对位置，当相对位置靠近端点时，我们混合地更多，靠近中点时，混合因子逐渐变为0：</w:t>
+      </w:r>
+    </w:p>
+    <w:p>
+      <w:r>
+        <w:drawing>
+          <wp:inline distT="0" distB="0" distL="114300" distR="114300">
+            <wp:extent cx="1579880" cy="1443990"/>
+            <wp:effectExtent l="0" t="0" r="5080" b="3810"/>
+            <wp:docPr id="30" name="图片 9"/>
+            <wp:cNvGraphicFramePr>
+              <a:graphicFrameLocks xmlns:a="http://schemas.openxmlformats.org/drawingml/2006/main" noChangeAspect="1"/>
+            </wp:cNvGraphicFramePr>
+            <a:graphic xmlns:a="http://schemas.openxmlformats.org/drawingml/2006/main">
+              <a:graphicData uri="http://schemas.openxmlformats.org/drawingml/2006/picture">
+                <pic:pic xmlns:pic="http://schemas.openxmlformats.org/drawingml/2006/picture">
+                  <pic:nvPicPr>
+                    <pic:cNvPr id="30" name="图片 9"/>
+                    <pic:cNvPicPr>
+                      <a:picLocks noChangeAspect="1"/>
+                    </pic:cNvPicPr>
+                  </pic:nvPicPr>
+                  <pic:blipFill>
+                    <a:blip r:embed="rId33"/>
+                    <a:stretch>
+                      <a:fillRect/>
+                    </a:stretch>
+                  </pic:blipFill>
+                  <pic:spPr>
+                    <a:xfrm>
+                      <a:off x="0" y="0"/>
+                      <a:ext cx="1579880" cy="1443990"/>
+                    </a:xfrm>
+                    <a:prstGeom prst="rect">
+                      <a:avLst/>
+                    </a:prstGeom>
+                    <a:noFill/>
+                    <a:ln>
+                      <a:noFill/>
+                    </a:ln>
+                  </pic:spPr>
+                </pic:pic>
+              </a:graphicData>
+            </a:graphic>
+          </wp:inline>
+        </w:drawing>
+      </w:r>
+    </w:p>
+    <w:p>
+      <w:pPr>
+        <w:rPr>
+          <w:rFonts w:hint="eastAsia"/>
+          <w:lang w:val="en-US" w:eastAsia="zh-CN"/>
+        </w:rPr>
+      </w:pPr>
+      <w:r>
+        <w:rPr>
+          <w:rFonts w:hint="eastAsia"/>
+          <w:lang w:val="en-US" w:eastAsia="zh-CN"/>
+        </w:rPr>
+        <w:t>仅使用边缘混合因子：</w:t>
+      </w:r>
+    </w:p>
+    <w:p>
+      <w:r>
+        <w:drawing>
+          <wp:inline distT="0" distB="0" distL="114300" distR="114300">
+            <wp:extent cx="2139315" cy="1960245"/>
+            <wp:effectExtent l="0" t="0" r="9525" b="5715"/>
+            <wp:docPr id="31" name="图片 10"/>
+            <wp:cNvGraphicFramePr>
+              <a:graphicFrameLocks xmlns:a="http://schemas.openxmlformats.org/drawingml/2006/main" noChangeAspect="1"/>
+            </wp:cNvGraphicFramePr>
+            <a:graphic xmlns:a="http://schemas.openxmlformats.org/drawingml/2006/main">
+              <a:graphicData uri="http://schemas.openxmlformats.org/drawingml/2006/picture">
+                <pic:pic xmlns:pic="http://schemas.openxmlformats.org/drawingml/2006/picture">
+                  <pic:nvPicPr>
+                    <pic:cNvPr id="31" name="图片 10"/>
+                    <pic:cNvPicPr>
+                      <a:picLocks noChangeAspect="1"/>
+                    </pic:cNvPicPr>
+                  </pic:nvPicPr>
+                  <pic:blipFill>
+                    <a:blip r:embed="rId34"/>
+                    <a:stretch>
+                      <a:fillRect/>
+                    </a:stretch>
+                  </pic:blipFill>
+                  <pic:spPr>
+                    <a:xfrm>
+                      <a:off x="0" y="0"/>
+                      <a:ext cx="2139315" cy="1960245"/>
+                    </a:xfrm>
+                    <a:prstGeom prst="rect">
+                      <a:avLst/>
+                    </a:prstGeom>
+                    <a:noFill/>
+                    <a:ln>
+                      <a:noFill/>
+                    </a:ln>
+                  </pic:spPr>
+                </pic:pic>
+              </a:graphicData>
+            </a:graphic>
+          </wp:inline>
+        </w:drawing>
+      </w:r>
+    </w:p>
+    <w:p>
+      <w:pPr>
+        <w:rPr>
+          <w:rFonts w:hint="eastAsia"/>
+          <w:lang w:val="en-US" w:eastAsia="zh-CN"/>
+        </w:rPr>
+      </w:pPr>
+      <w:r>
+        <w:rPr>
+          <w:rFonts w:hint="eastAsia"/>
+          <w:lang w:val="en-US" w:eastAsia="zh-CN"/>
+        </w:rPr>
+        <w:t>将该混合因子与子像素的混合因子选最大值：</w:t>
+      </w:r>
+    </w:p>
+    <w:p>
+      <w:r>
+        <w:drawing>
+          <wp:inline distT="0" distB="0" distL="114300" distR="114300">
+            <wp:extent cx="2136775" cy="1922780"/>
+            <wp:effectExtent l="0" t="0" r="12065" b="12700"/>
+            <wp:docPr id="32" name="图片 11"/>
+            <wp:cNvGraphicFramePr>
+              <a:graphicFrameLocks xmlns:a="http://schemas.openxmlformats.org/drawingml/2006/main" noChangeAspect="1"/>
+            </wp:cNvGraphicFramePr>
+            <a:graphic xmlns:a="http://schemas.openxmlformats.org/drawingml/2006/main">
+              <a:graphicData uri="http://schemas.openxmlformats.org/drawingml/2006/picture">
+                <pic:pic xmlns:pic="http://schemas.openxmlformats.org/drawingml/2006/picture">
+                  <pic:nvPicPr>
+                    <pic:cNvPr id="32" name="图片 11"/>
+                    <pic:cNvPicPr>
+                      <a:picLocks noChangeAspect="1"/>
+                    </pic:cNvPicPr>
+                  </pic:nvPicPr>
+                  <pic:blipFill>
+                    <a:blip r:embed="rId35"/>
+                    <a:srcRect l="4114"/>
+                    <a:stretch>
+                      <a:fillRect/>
+                    </a:stretch>
+                  </pic:blipFill>
+                  <pic:spPr>
+                    <a:xfrm>
+                      <a:off x="0" y="0"/>
+                      <a:ext cx="2136775" cy="1922780"/>
+                    </a:xfrm>
+                    <a:prstGeom prst="rect">
+                      <a:avLst/>
+                    </a:prstGeom>
+                    <a:noFill/>
+                    <a:ln>
+                      <a:noFill/>
+                    </a:ln>
+                  </pic:spPr>
+                </pic:pic>
+              </a:graphicData>
+            </a:graphic>
+          </wp:inline>
+        </w:drawing>
+      </w:r>
+    </w:p>
+    <w:p/>
+    <w:p>
+      <w:pPr>
+        <w:rPr>
+          <w:rFonts w:hint="eastAsia"/>
+          <w:lang w:val="en-US" w:eastAsia="zh-CN"/>
+        </w:rPr>
+      </w:pPr>
+      <w:r>
+        <w:rPr>
+          <w:rFonts w:hint="eastAsia"/>
+          <w:lang w:val="en-US" w:eastAsia="zh-CN"/>
+        </w:rPr>
+        <w:t>接下来，限制搜索长度为4个像素，如果最后没有找到，那么我们猜测端点为第5个像素：</w:t>
+      </w:r>
+    </w:p>
+    <w:p>
+      <w:r>
+        <w:drawing>
+          <wp:inline distT="0" distB="0" distL="114300" distR="114300">
+            <wp:extent cx="2191385" cy="1998345"/>
+            <wp:effectExtent l="0" t="0" r="3175" b="13335"/>
+            <wp:docPr id="33" name="图片 12"/>
+            <wp:cNvGraphicFramePr>
+              <a:graphicFrameLocks xmlns:a="http://schemas.openxmlformats.org/drawingml/2006/main" noChangeAspect="1"/>
+            </wp:cNvGraphicFramePr>
+            <a:graphic xmlns:a="http://schemas.openxmlformats.org/drawingml/2006/main">
+              <a:graphicData uri="http://schemas.openxmlformats.org/drawingml/2006/picture">
+                <pic:pic xmlns:pic="http://schemas.openxmlformats.org/drawingml/2006/picture">
+                  <pic:nvPicPr>
+                    <pic:cNvPr id="33" name="图片 12"/>
+                    <pic:cNvPicPr>
+                      <a:picLocks noChangeAspect="1"/>
+                    </pic:cNvPicPr>
+                  </pic:nvPicPr>
+                  <pic:blipFill>
+                    <a:blip r:embed="rId36"/>
+                    <a:stretch>
+                      <a:fillRect/>
+                    </a:stretch>
+                  </pic:blipFill>
+                  <pic:spPr>
+                    <a:xfrm>
+                      <a:off x="0" y="0"/>
+                      <a:ext cx="2191385" cy="1998345"/>
+                    </a:xfrm>
+                    <a:prstGeom prst="rect">
+                      <a:avLst/>
+                    </a:prstGeom>
+                    <a:noFill/>
+                    <a:ln>
+                      <a:noFill/>
+                    </a:ln>
+                  </pic:spPr>
+                </pic:pic>
+              </a:graphicData>
+            </a:graphic>
+          </wp:inline>
+        </w:drawing>
+      </w:r>
+    </w:p>
+    <w:p>
+      <w:pPr>
+        <w:rPr>
+          <w:rFonts w:hint="eastAsia"/>
+          <w:lang w:val="en-US" w:eastAsia="zh-CN"/>
+        </w:rPr>
+      </w:pPr>
+      <w:r>
+        <w:rPr>
+          <w:rFonts w:hint="eastAsia"/>
+          <w:lang w:val="en-US" w:eastAsia="zh-CN"/>
+        </w:rPr>
+        <w:t>因为这种操作是质量和时间的trade-off，所以对于采样步数、每步步长和超出后的端点位置猜测，进行宏定义。此外，使用较大的步长可以处理更长的边，但容易导致边缘抖动。</w:t>
+      </w:r>
+    </w:p>
+    <w:p>
+      <w:r>
+        <w:drawing>
+          <wp:inline distT="0" distB="0" distL="114300" distR="114300">
+            <wp:extent cx="2166620" cy="1889125"/>
+            <wp:effectExtent l="0" t="0" r="12700" b="635"/>
+            <wp:docPr id="34" name="图片 13"/>
+            <wp:cNvGraphicFramePr>
+              <a:graphicFrameLocks xmlns:a="http://schemas.openxmlformats.org/drawingml/2006/main" noChangeAspect="1"/>
+            </wp:cNvGraphicFramePr>
+            <a:graphic xmlns:a="http://schemas.openxmlformats.org/drawingml/2006/main">
+              <a:graphicData uri="http://schemas.openxmlformats.org/drawingml/2006/picture">
+                <pic:pic xmlns:pic="http://schemas.openxmlformats.org/drawingml/2006/picture">
+                  <pic:nvPicPr>
+                    <pic:cNvPr id="34" name="图片 13"/>
+                    <pic:cNvPicPr>
+                      <a:picLocks noChangeAspect="1"/>
+                    </pic:cNvPicPr>
+                  </pic:nvPicPr>
+                  <pic:blipFill>
+                    <a:blip r:embed="rId37"/>
+                    <a:stretch>
+                      <a:fillRect/>
+                    </a:stretch>
+                  </pic:blipFill>
+                  <pic:spPr>
+                    <a:xfrm>
+                      <a:off x="0" y="0"/>
+                      <a:ext cx="2166620" cy="1889125"/>
+                    </a:xfrm>
+                    <a:prstGeom prst="rect">
+                      <a:avLst/>
+                    </a:prstGeom>
+                    <a:noFill/>
+                    <a:ln>
+                      <a:noFill/>
+                    </a:ln>
+                  </pic:spPr>
+                </pic:pic>
+              </a:graphicData>
+            </a:graphic>
+          </wp:inline>
+        </w:drawing>
+      </w:r>
+    </w:p>
+    <w:p>
+      <w:r>
+        <w:rPr>
+          <w:rFonts w:hint="eastAsia"/>
+          <w:lang w:val="en-US" w:eastAsia="zh-CN"/>
+        </w:rPr>
+        <w:t>注意，我们让第一次的步长为1.5，可以在采样时对相邻的四个像素点插值。</w:t>
+      </w:r>
+    </w:p>
+    <w:p>
+      <w:pPr>
+        <w:rPr>
+          <w:rFonts w:hint="eastAsia"/>
+          <w:lang w:val="en-US" w:eastAsia="zh-CN"/>
+        </w:rPr>
+      </w:pPr>
+      <w:r>
+        <w:rPr>
+          <w:rFonts w:hint="eastAsia"/>
+          <w:lang w:val="en-US" w:eastAsia="zh-CN"/>
+        </w:rPr>
+        <w:t>进一步的，我们可以配置中等质量的结果：</w:t>
+      </w:r>
+    </w:p>
+    <w:p>
+      <w:pPr>
+        <w:rPr>
+          <w:rFonts w:hint="eastAsia"/>
+          <w:lang w:val="en-US" w:eastAsia="zh-CN"/>
+        </w:rPr>
+      </w:pPr>
+      <w:r>
+        <w:drawing>
+          <wp:inline distT="0" distB="0" distL="114300" distR="114300">
+            <wp:extent cx="2182495" cy="1920875"/>
+            <wp:effectExtent l="0" t="0" r="12065" b="14605"/>
+            <wp:docPr id="35" name="图片 14"/>
+            <wp:cNvGraphicFramePr>
+              <a:graphicFrameLocks xmlns:a="http://schemas.openxmlformats.org/drawingml/2006/main" noChangeAspect="1"/>
+            </wp:cNvGraphicFramePr>
+            <a:graphic xmlns:a="http://schemas.openxmlformats.org/drawingml/2006/main">
+              <a:graphicData uri="http://schemas.openxmlformats.org/drawingml/2006/picture">
+                <pic:pic xmlns:pic="http://schemas.openxmlformats.org/drawingml/2006/picture">
+                  <pic:nvPicPr>
+                    <pic:cNvPr id="35" name="图片 14"/>
+                    <pic:cNvPicPr>
+                      <a:picLocks noChangeAspect="1"/>
+                    </pic:cNvPicPr>
+                  </pic:nvPicPr>
+                  <pic:blipFill>
+                    <a:blip r:embed="rId38"/>
+                    <a:stretch>
+                      <a:fillRect/>
+                    </a:stretch>
+                  </pic:blipFill>
+                  <pic:spPr>
+                    <a:xfrm>
+                      <a:off x="0" y="0"/>
+                      <a:ext cx="2182495" cy="1920875"/>
+                    </a:xfrm>
+                    <a:prstGeom prst="rect">
+                      <a:avLst/>
+                    </a:prstGeom>
+                    <a:noFill/>
+                    <a:ln>
+                      <a:noFill/>
+                    </a:ln>
+                  </pic:spPr>
+                </pic:pic>
+              </a:graphicData>
+            </a:graphic>
+          </wp:inline>
+        </w:drawing>
+      </w:r>
+    </w:p>
+    <w:p>
+      <w:pPr>
+        <w:rPr>
+          <w:rFonts w:hint="eastAsia"/>
+          <w:lang w:val="en-US" w:eastAsia="zh-CN"/>
+        </w:rPr>
+      </w:pPr>
+      <w:r>
+        <w:rPr>
+          <w:rFonts w:hint="eastAsia"/>
+          <w:lang w:val="en-US" w:eastAsia="zh-CN"/>
+        </w:rPr>
+        <w:t>高质量的结果：</w:t>
+      </w:r>
+    </w:p>
+    <w:p>
+      <w:r>
+        <w:drawing>
+          <wp:inline distT="0" distB="0" distL="114300" distR="114300">
+            <wp:extent cx="2206625" cy="1933575"/>
+            <wp:effectExtent l="0" t="0" r="3175" b="1905"/>
+            <wp:docPr id="36" name="图片 15"/>
+            <wp:cNvGraphicFramePr>
+              <a:graphicFrameLocks xmlns:a="http://schemas.openxmlformats.org/drawingml/2006/main" noChangeAspect="1"/>
+            </wp:cNvGraphicFramePr>
+            <a:graphic xmlns:a="http://schemas.openxmlformats.org/drawingml/2006/main">
+              <a:graphicData uri="http://schemas.openxmlformats.org/drawingml/2006/picture">
+                <pic:pic xmlns:pic="http://schemas.openxmlformats.org/drawingml/2006/picture">
+                  <pic:nvPicPr>
+                    <pic:cNvPr id="36" name="图片 15"/>
+                    <pic:cNvPicPr>
+                      <a:picLocks noChangeAspect="1"/>
+                    </pic:cNvPicPr>
+                  </pic:nvPicPr>
+                  <pic:blipFill>
+                    <a:blip r:embed="rId39"/>
+                    <a:stretch>
+                      <a:fillRect/>
+                    </a:stretch>
+                  </pic:blipFill>
+                  <pic:spPr>
+                    <a:xfrm>
+                      <a:off x="0" y="0"/>
+                      <a:ext cx="2206625" cy="1933575"/>
+                    </a:xfrm>
+                    <a:prstGeom prst="rect">
+                      <a:avLst/>
+                    </a:prstGeom>
+                    <a:noFill/>
+                    <a:ln>
+                      <a:noFill/>
+                    </a:ln>
+                  </pic:spPr>
+                </pic:pic>
+              </a:graphicData>
+            </a:graphic>
+          </wp:inline>
+        </w:drawing>
+      </w:r>
+    </w:p>
+    <w:p>
+      <w:pPr>
+        <w:rPr>
+          <w:rFonts w:hint="eastAsia"/>
+          <w:lang w:val="en-US" w:eastAsia="zh-CN"/>
+        </w:rPr>
+      </w:pPr>
+      <w:r>
+        <w:rPr>
+          <w:rFonts w:hint="eastAsia"/>
+          <w:lang w:val="en-US" w:eastAsia="zh-CN"/>
+        </w:rPr>
+        <w:t>我们通过multi_compile定义关键字选择质量级别。</w:t>
+      </w:r>
+    </w:p>
+    <w:p>
+      <w:pPr>
+        <w:rPr>
+          <w:rFonts w:hint="eastAsia"/>
+          <w:lang w:val="en-US" w:eastAsia="zh-CN"/>
+        </w:rPr>
+      </w:pPr>
+    </w:p>
+    <w:p>
+      <w:pPr>
+        <w:rPr>
+          <w:rFonts w:hint="eastAsia"/>
+          <w:lang w:val="en-US" w:eastAsia="zh-CN"/>
+        </w:rPr>
+      </w:pPr>
+      <w:r>
+        <w:rPr>
+          <w:rFonts w:hint="eastAsia"/>
+          <w:lang w:val="en-US" w:eastAsia="zh-CN"/>
+        </w:rPr>
+        <w:t>知识点：</w:t>
+      </w:r>
+    </w:p>
+    <w:p>
+      <w:r>
+        <w:drawing>
+          <wp:inline distT="0" distB="0" distL="114300" distR="114300">
+            <wp:extent cx="4013200" cy="1235075"/>
+            <wp:effectExtent l="0" t="0" r="10160" b="14605"/>
+            <wp:docPr id="37" name="图片 16"/>
+            <wp:cNvGraphicFramePr>
+              <a:graphicFrameLocks xmlns:a="http://schemas.openxmlformats.org/drawingml/2006/main" noChangeAspect="1"/>
+            </wp:cNvGraphicFramePr>
+            <a:graphic xmlns:a="http://schemas.openxmlformats.org/drawingml/2006/main">
+              <a:graphicData uri="http://schemas.openxmlformats.org/drawingml/2006/picture">
+                <pic:pic xmlns:pic="http://schemas.openxmlformats.org/drawingml/2006/picture">
+                  <pic:nvPicPr>
+                    <pic:cNvPr id="37" name="图片 16"/>
+                    <pic:cNvPicPr>
+                      <a:picLocks noChangeAspect="1"/>
+                    </pic:cNvPicPr>
+                  </pic:nvPicPr>
+                  <pic:blipFill>
+                    <a:blip r:embed="rId40"/>
+                    <a:srcRect t="17784" b="18187"/>
+                    <a:stretch>
+                      <a:fillRect/>
+                    </a:stretch>
+                  </pic:blipFill>
+                  <pic:spPr>
+                    <a:xfrm>
+                      <a:off x="0" y="0"/>
+                      <a:ext cx="4013200" cy="1235075"/>
+                    </a:xfrm>
+                    <a:prstGeom prst="rect">
+                      <a:avLst/>
+                    </a:prstGeom>
+                    <a:noFill/>
+                    <a:ln>
+                      <a:noFill/>
+                    </a:ln>
+                  </pic:spPr>
+                </pic:pic>
+              </a:graphicData>
+            </a:graphic>
+          </wp:inline>
+        </w:drawing>
+      </w:r>
+    </w:p>
+    <w:p>
+      <w:r>
+        <w:drawing>
+          <wp:inline distT="0" distB="0" distL="114300" distR="114300">
+            <wp:extent cx="3390265" cy="291465"/>
+            <wp:effectExtent l="0" t="0" r="8255" b="13335"/>
+            <wp:docPr id="38" name="图片 17"/>
+            <wp:cNvGraphicFramePr>
+              <a:graphicFrameLocks xmlns:a="http://schemas.openxmlformats.org/drawingml/2006/main" noChangeAspect="1"/>
+            </wp:cNvGraphicFramePr>
+            <a:graphic xmlns:a="http://schemas.openxmlformats.org/drawingml/2006/main">
+              <a:graphicData uri="http://schemas.openxmlformats.org/drawingml/2006/picture">
+                <pic:pic xmlns:pic="http://schemas.openxmlformats.org/drawingml/2006/picture">
+                  <pic:nvPicPr>
+                    <pic:cNvPr id="38" name="图片 17"/>
+                    <pic:cNvPicPr>
+                      <a:picLocks noChangeAspect="1"/>
+                    </pic:cNvPicPr>
+                  </pic:nvPicPr>
+                  <pic:blipFill>
+                    <a:blip r:embed="rId41"/>
+                    <a:stretch>
+                      <a:fillRect/>
+                    </a:stretch>
+                  </pic:blipFill>
+                  <pic:spPr>
+                    <a:xfrm>
+                      <a:off x="0" y="0"/>
+                      <a:ext cx="3390265" cy="291465"/>
+                    </a:xfrm>
+                    <a:prstGeom prst="rect">
+                      <a:avLst/>
+                    </a:prstGeom>
+                    <a:noFill/>
+                    <a:ln>
+                      <a:noFill/>
+                    </a:ln>
+                  </pic:spPr>
+                </pic:pic>
+              </a:graphicData>
+            </a:graphic>
+          </wp:inline>
+        </w:drawing>
+      </w:r>
+    </w:p>
+    <w:p>
+      <w:pPr>
+        <w:rPr>
+          <w:rFonts w:hint="eastAsia"/>
+          <w:lang w:val="en-US" w:eastAsia="zh-CN"/>
+        </w:rPr>
+      </w:pPr>
+      <w:r>
+        <w:rPr>
+          <w:rFonts w:hint="eastAsia"/>
+          <w:lang w:val="en-US" w:eastAsia="zh-CN"/>
+        </w:rPr>
+        <w:t>你可以将SSAA和FXAA结合，缩放比例为2，左为无FXAA：</w:t>
+      </w:r>
+    </w:p>
+    <w:p>
+      <w:pPr>
+        <w:rPr>
+          <w:rFonts w:hint="eastAsia"/>
+          <w:lang w:val="en-US" w:eastAsia="zh-CN"/>
+        </w:rPr>
+      </w:pPr>
+      <w:r>
+        <w:drawing>
+          <wp:inline distT="0" distB="0" distL="114300" distR="114300">
+            <wp:extent cx="2419985" cy="1958975"/>
+            <wp:effectExtent l="0" t="0" r="3175" b="6985"/>
+            <wp:docPr id="40" name="图片 19"/>
+            <wp:cNvGraphicFramePr>
+              <a:graphicFrameLocks xmlns:a="http://schemas.openxmlformats.org/drawingml/2006/main" noChangeAspect="1"/>
+            </wp:cNvGraphicFramePr>
+            <a:graphic xmlns:a="http://schemas.openxmlformats.org/drawingml/2006/main">
+              <a:graphicData uri="http://schemas.openxmlformats.org/drawingml/2006/picture">
+                <pic:pic xmlns:pic="http://schemas.openxmlformats.org/drawingml/2006/picture">
+                  <pic:nvPicPr>
+                    <pic:cNvPr id="40" name="图片 19"/>
+                    <pic:cNvPicPr>
+                      <a:picLocks noChangeAspect="1"/>
+                    </pic:cNvPicPr>
+                  </pic:nvPicPr>
+                  <pic:blipFill>
+                    <a:blip r:embed="rId42"/>
+                    <a:stretch>
+                      <a:fillRect/>
+                    </a:stretch>
+                  </pic:blipFill>
+                  <pic:spPr>
+                    <a:xfrm>
+                      <a:off x="0" y="0"/>
+                      <a:ext cx="2419985" cy="1958975"/>
+                    </a:xfrm>
+                    <a:prstGeom prst="rect">
+                      <a:avLst/>
+                    </a:prstGeom>
+                    <a:noFill/>
+                    <a:ln>
+                      <a:noFill/>
+                    </a:ln>
+                  </pic:spPr>
+                </pic:pic>
+              </a:graphicData>
+            </a:graphic>
+          </wp:inline>
+        </w:drawing>
+      </w:r>
+      <w:r>
+        <w:rPr>
+          <w:rFonts w:hint="eastAsia"/>
+          <w:lang w:val="en-US" w:eastAsia="zh-CN"/>
+        </w:rPr>
+        <w:t xml:space="preserve"> </w:t>
+      </w:r>
+      <w:r>
+        <w:drawing>
+          <wp:inline distT="0" distB="0" distL="114300" distR="114300">
+            <wp:extent cx="2466340" cy="1951990"/>
+            <wp:effectExtent l="0" t="0" r="0" b="0"/>
+            <wp:docPr id="39" name="图片 18"/>
+            <wp:cNvGraphicFramePr>
+              <a:graphicFrameLocks xmlns:a="http://schemas.openxmlformats.org/drawingml/2006/main" noChangeAspect="1"/>
+            </wp:cNvGraphicFramePr>
+            <a:graphic xmlns:a="http://schemas.openxmlformats.org/drawingml/2006/main">
+              <a:graphicData uri="http://schemas.openxmlformats.org/drawingml/2006/picture">
+                <pic:pic xmlns:pic="http://schemas.openxmlformats.org/drawingml/2006/picture">
+                  <pic:nvPicPr>
+                    <pic:cNvPr id="39" name="图片 18"/>
+                    <pic:cNvPicPr>
+                      <a:picLocks noChangeAspect="1"/>
+                    </pic:cNvPicPr>
+                  </pic:nvPicPr>
+                  <pic:blipFill>
+                    <a:blip r:embed="rId43"/>
+                    <a:srcRect r="3263"/>
+                    <a:stretch>
+                      <a:fillRect/>
+                    </a:stretch>
+                  </pic:blipFill>
+                  <pic:spPr>
+                    <a:xfrm>
+                      <a:off x="0" y="0"/>
+                      <a:ext cx="2466340" cy="1951990"/>
+                    </a:xfrm>
+                    <a:prstGeom prst="rect">
+                      <a:avLst/>
+                    </a:prstGeom>
+                    <a:noFill/>
+                    <a:ln>
+                      <a:noFill/>
+                    </a:ln>
+                  </pic:spPr>
+                </pic:pic>
+              </a:graphicData>
+            </a:graphic>
+          </wp:inline>
+        </w:drawing>
+      </w:r>
+      <w:r>
+        <w:rPr>
+          <w:rFonts w:hint="eastAsia"/>
+          <w:lang w:val="en-US" w:eastAsia="zh-CN"/>
+        </w:rPr>
+        <w:t xml:space="preserve"> </w:t>
+      </w:r>
+    </w:p>
+    <w:p>
+      <w:pPr>
+        <w:rPr>
+          <w:rFonts w:hint="default" w:eastAsiaTheme="minorEastAsia"/>
+          <w:lang w:val="en-US" w:eastAsia="zh-CN"/>
+        </w:rPr>
+      </w:pPr>
+      <w:r>
+        <w:rPr>
+          <w:rFonts w:hint="eastAsia"/>
+          <w:lang w:val="en-US" w:eastAsia="zh-CN"/>
+        </w:rPr>
+        <w:t>缩放比例1.333，使用双三次下采样，加上FXAA：</w:t>
+      </w:r>
+    </w:p>
+    <w:p>
+      <w:r>
+        <w:drawing>
+          <wp:inline distT="0" distB="0" distL="114300" distR="114300">
+            <wp:extent cx="2421255" cy="1851025"/>
+            <wp:effectExtent l="0" t="0" r="1905" b="8255"/>
+            <wp:docPr id="42" name="图片 21"/>
+            <wp:cNvGraphicFramePr>
+              <a:graphicFrameLocks xmlns:a="http://schemas.openxmlformats.org/drawingml/2006/main" noChangeAspect="1"/>
+            </wp:cNvGraphicFramePr>
+            <a:graphic xmlns:a="http://schemas.openxmlformats.org/drawingml/2006/main">
+              <a:graphicData uri="http://schemas.openxmlformats.org/drawingml/2006/picture">
+                <pic:pic xmlns:pic="http://schemas.openxmlformats.org/drawingml/2006/picture">
+                  <pic:nvPicPr>
+                    <pic:cNvPr id="42" name="图片 21"/>
+                    <pic:cNvPicPr>
+                      <a:picLocks noChangeAspect="1"/>
+                    </pic:cNvPicPr>
+                  </pic:nvPicPr>
+                  <pic:blipFill>
+                    <a:blip r:embed="rId44"/>
+                    <a:stretch>
+                      <a:fillRect/>
+                    </a:stretch>
+                  </pic:blipFill>
+                  <pic:spPr>
+                    <a:xfrm>
+                      <a:off x="0" y="0"/>
+                      <a:ext cx="2421255" cy="1851025"/>
+                    </a:xfrm>
+                    <a:prstGeom prst="rect">
+                      <a:avLst/>
+                    </a:prstGeom>
+                    <a:noFill/>
+                    <a:ln>
+                      <a:noFill/>
+                    </a:ln>
+                  </pic:spPr>
+                </pic:pic>
+              </a:graphicData>
+            </a:graphic>
+          </wp:inline>
+        </w:drawing>
+      </w:r>
+    </w:p>
+    <w:p>
+      <w:pPr>
+        <w:rPr>
+          <w:rFonts w:hint="eastAsia"/>
+          <w:lang w:val="en-US" w:eastAsia="zh-CN"/>
+        </w:rPr>
+      </w:pPr>
+      <w:r>
+        <w:rPr>
+          <w:rFonts w:hint="eastAsia"/>
+          <w:lang w:val="en-US" w:eastAsia="zh-CN"/>
+        </w:rPr>
+        <w:t>还可以使用FXAA改善低渲染比例的结果，左为无FXAA：</w:t>
+      </w:r>
+    </w:p>
+    <w:p>
+      <w:r>
+        <w:drawing>
+          <wp:inline distT="0" distB="0" distL="114300" distR="114300">
+            <wp:extent cx="2405380" cy="1968500"/>
+            <wp:effectExtent l="0" t="0" r="2540" b="12700"/>
+            <wp:docPr id="43" name="图片 22"/>
+            <wp:cNvGraphicFramePr>
+              <a:graphicFrameLocks xmlns:a="http://schemas.openxmlformats.org/drawingml/2006/main" noChangeAspect="1"/>
+            </wp:cNvGraphicFramePr>
+            <a:graphic xmlns:a="http://schemas.openxmlformats.org/drawingml/2006/main">
+              <a:graphicData uri="http://schemas.openxmlformats.org/drawingml/2006/picture">
+                <pic:pic xmlns:pic="http://schemas.openxmlformats.org/drawingml/2006/picture">
+                  <pic:nvPicPr>
+                    <pic:cNvPr id="43" name="图片 22"/>
+                    <pic:cNvPicPr>
+                      <a:picLocks noChangeAspect="1"/>
+                    </pic:cNvPicPr>
+                  </pic:nvPicPr>
+                  <pic:blipFill>
+                    <a:blip r:embed="rId45"/>
+                    <a:stretch>
+                      <a:fillRect/>
+                    </a:stretch>
+                  </pic:blipFill>
+                  <pic:spPr>
+                    <a:xfrm>
+                      <a:off x="0" y="0"/>
+                      <a:ext cx="2405380" cy="1968500"/>
+                    </a:xfrm>
+                    <a:prstGeom prst="rect">
+                      <a:avLst/>
+                    </a:prstGeom>
+                    <a:noFill/>
+                    <a:ln>
+                      <a:noFill/>
+                    </a:ln>
+                  </pic:spPr>
+                </pic:pic>
+              </a:graphicData>
+            </a:graphic>
+          </wp:inline>
+        </w:drawing>
+      </w:r>
+      <w:r>
+        <w:rPr>
+          <w:rFonts w:hint="eastAsia"/>
+          <w:lang w:val="en-US" w:eastAsia="zh-CN"/>
+        </w:rPr>
+        <w:t xml:space="preserve"> </w:t>
+      </w:r>
+      <w:r>
+        <w:drawing>
+          <wp:inline distT="0" distB="0" distL="114300" distR="114300">
+            <wp:extent cx="2418080" cy="1980565"/>
+            <wp:effectExtent l="0" t="0" r="5080" b="635"/>
+            <wp:docPr id="44" name="图片 23"/>
+            <wp:cNvGraphicFramePr>
+              <a:graphicFrameLocks xmlns:a="http://schemas.openxmlformats.org/drawingml/2006/main" noChangeAspect="1"/>
+            </wp:cNvGraphicFramePr>
+            <a:graphic xmlns:a="http://schemas.openxmlformats.org/drawingml/2006/main">
+              <a:graphicData uri="http://schemas.openxmlformats.org/drawingml/2006/picture">
+                <pic:pic xmlns:pic="http://schemas.openxmlformats.org/drawingml/2006/picture">
+                  <pic:nvPicPr>
+                    <pic:cNvPr id="44" name="图片 23"/>
+                    <pic:cNvPicPr>
+                      <a:picLocks noChangeAspect="1"/>
+                    </pic:cNvPicPr>
+                  </pic:nvPicPr>
+                  <pic:blipFill>
+                    <a:blip r:embed="rId46"/>
+                    <a:srcRect l="2278" t="2559" r="-124"/>
+                    <a:stretch>
+                      <a:fillRect/>
+                    </a:stretch>
+                  </pic:blipFill>
+                  <pic:spPr>
+                    <a:xfrm>
+                      <a:off x="0" y="0"/>
+                      <a:ext cx="2418080" cy="1980565"/>
+                    </a:xfrm>
+                    <a:prstGeom prst="rect">
+                      <a:avLst/>
+                    </a:prstGeom>
+                    <a:noFill/>
+                    <a:ln>
+                      <a:noFill/>
+                    </a:ln>
+                  </pic:spPr>
+                </pic:pic>
+              </a:graphicData>
+            </a:graphic>
+          </wp:inline>
+        </w:drawing>
+      </w:r>
+    </w:p>
+    <w:p/>
+    <w:p>
+      <w:pPr>
+        <w:rPr>
+          <w:rFonts w:hint="eastAsia"/>
+          <w:lang w:val="en-US" w:eastAsia="zh-CN"/>
+        </w:rPr>
+      </w:pPr>
+      <w:r>
+        <w:rPr>
+          <w:rFonts w:hint="eastAsia"/>
+          <w:lang w:val="en-US" w:eastAsia="zh-CN"/>
+        </w:rPr>
+        <w:t>此外，我们可以在循环前添加</w:t>
+      </w:r>
+      <w:r>
+        <w:rPr>
           <w:rFonts w:hint="default"/>
           <w:lang w:val="en-US" w:eastAsia="zh-CN"/>
         </w:rPr>
-      </w:pPr>
-      <w:r>
-        <w:rPr>
-          <w:rFonts w:hint="eastAsia"/>
-          <w:lang w:val="en-US" w:eastAsia="zh-CN"/>
-        </w:rPr>
-        <w:t>但是，利用对比度混合，可能会把材质的细节也模糊掉，比如之前教程中的Detail。为此，在混合因子的计算时，可以乘上子像素混合强度。</w:t>
+        <w:t> </w:t>
+      </w:r>
+      <w:r>
+        <w:rPr>
+          <w:rFonts w:hint="eastAsia"/>
+          <w:lang w:val="en-US" w:eastAsia="zh-CN"/>
+        </w:rPr>
+        <w:t>UNITY_UNROLL</w:t>
+      </w:r>
+      <w:r>
+        <w:rPr>
+          <w:rFonts w:hint="default"/>
+          <w:lang w:val="en-US" w:eastAsia="zh-CN"/>
+        </w:rPr>
+        <w:t> 来</w:t>
+      </w:r>
+      <w:r>
+        <w:rPr>
+          <w:rFonts w:hint="eastAsia"/>
+          <w:lang w:val="en-US" w:eastAsia="zh-CN"/>
+        </w:rPr>
+        <w:t>让着色器展开循环。</w:t>
+      </w:r>
+    </w:p>
+    <w:p>
+      <w:pPr>
+        <w:rPr>
+          <w:rFonts w:hint="eastAsia"/>
+          <w:lang w:val="en-US" w:eastAsia="zh-CN"/>
+        </w:rPr>
+      </w:pPr>
+    </w:p>
+    <w:p>
+      <w:pPr>
+        <w:rPr>
+          <w:rFonts w:hint="default"/>
+          <w:lang w:val="en-US" w:eastAsia="zh-CN"/>
+        </w:rPr>
+      </w:pPr>
+      <w:r>
+        <w:rPr>
+          <w:rFonts w:hint="eastAsia"/>
+          <w:lang w:val="en-US" w:eastAsia="zh-CN"/>
+        </w:rPr>
+        <w:t>至此，基础系列的教程完结。</w:t>
       </w:r>
       <w:bookmarkStart w:id="0" w:name="_GoBack"/>
       <w:bookmarkEnd w:id="0"/>

</xml_diff>